<commit_message>
Bug-Fix: Unnamed nested tables in MS Office weren't correctly replaced. If a unnamed table contains another unnamed table, only the first one was replaced correctly, the second one was just ignored. Updated also the test case template documents.
</commit_message>
<xml_diff>
--- a/test-templates/StandardFormatHint_MicrosoftWord.docx
+++ b/test-templates/StandardFormatHint_MicrosoftWord.docx
@@ -832,8 +832,6 @@
       <w:r>
         <w:t>Die ersten zwei (KEEP) bleiben. Die nächsten zwei (REMOVE) müssen weg sein.</w:t>
       </w:r>
-      <w:bookmarkStart w:id="0" w:name="_GoBack"/>
-      <w:bookmarkEnd w:id="0"/>
     </w:p>
     <w:tbl>
       <w:tblPr>
@@ -1251,6 +1249,245 @@
       </w:tr>
     </w:tbl>
     <w:p/>
+    <w:tbl>
+      <w:tblPr>
+        <w:tblStyle w:val="TableGrid"/>
+        <w:tblW w:w="0" w:type="auto"/>
+        <w:tblLook w:val="04A0" w:firstRow="1" w:lastRow="0" w:firstColumn="1" w:lastColumn="0" w:noHBand="0" w:noVBand="1"/>
+      </w:tblPr>
+      <w:tblGrid>
+        <w:gridCol w:w="4508"/>
+        <w:gridCol w:w="4508"/>
+      </w:tblGrid>
+      <w:tr>
+        <w:tc>
+          <w:tcPr>
+            <w:tcW w:w="4508" w:type="dxa"/>
+          </w:tcPr>
+          <w:p>
+            <w:pPr>
+              <w:rPr>
+                <w:lang w:val="en-GB"/>
+              </w:rPr>
+            </w:pPr>
+            <w:r>
+              <w:rPr>
+                <w:lang w:val="en-GB"/>
+              </w:rPr>
+              <w:t>I DON</w:t>
+            </w:r>
+            <w:r>
+              <w:rPr>
+                <w:lang w:val="en-GB"/>
+              </w:rPr>
+              <w:t>'</w:t>
+            </w:r>
+            <w:r>
+              <w:rPr>
+                <w:lang w:val="en-GB"/>
+              </w:rPr>
+              <w:t>T WANT A T</w:t>
+            </w:r>
+            <w:r>
+              <w:rPr>
+                <w:lang w:val="en-GB"/>
+              </w:rPr>
+              <w:t>ABLE INSIDE A TABLE! :D</w:t>
+            </w:r>
+          </w:p>
+        </w:tc>
+        <w:tc>
+          <w:tcPr>
+            <w:tcW w:w="4508" w:type="dxa"/>
+          </w:tcPr>
+          <w:p>
+            <w:pPr>
+              <w:rPr>
+                <w:lang w:val="en-GB"/>
+              </w:rPr>
+            </w:pPr>
+          </w:p>
+        </w:tc>
+      </w:tr>
+      <w:tr>
+        <w:tc>
+          <w:tcPr>
+            <w:tcW w:w="4508" w:type="dxa"/>
+          </w:tcPr>
+          <w:p>
+            <w:pPr>
+              <w:rPr>
+                <w:lang w:val="en-GB"/>
+              </w:rPr>
+            </w:pPr>
+            <w:r>
+              <w:rPr>
+                <w:lang w:val="en-GB"/>
+              </w:rPr>
+              <w:fldChar w:fldCharType="begin"/>
+            </w:r>
+            <w:r>
+              <w:rPr>
+                <w:lang w:val="en-GB"/>
+              </w:rPr>
+              <w:instrText xml:space="preserve"> MERGEFIELD ANY_VALUE </w:instrText>
+            </w:r>
+            <w:r>
+              <w:rPr>
+                <w:lang w:val="en-GB"/>
+              </w:rPr>
+              <w:fldChar w:fldCharType="end"/>
+            </w:r>
+          </w:p>
+        </w:tc>
+        <w:tc>
+          <w:tcPr>
+            <w:tcW w:w="4508" w:type="dxa"/>
+          </w:tcPr>
+          <w:tbl>
+            <w:tblPr>
+              <w:tblStyle w:val="TableGrid"/>
+              <w:tblW w:w="0" w:type="auto"/>
+              <w:tblLook w:val="04A0" w:firstRow="1" w:lastRow="0" w:firstColumn="1" w:lastColumn="0" w:noHBand="0" w:noVBand="1"/>
+            </w:tblPr>
+            <w:tblGrid>
+              <w:gridCol w:w="2141"/>
+              <w:gridCol w:w="2141"/>
+            </w:tblGrid>
+            <w:tr>
+              <w:tc>
+                <w:tcPr>
+                  <w:tcW w:w="2141" w:type="dxa"/>
+                </w:tcPr>
+                <w:p>
+                  <w:pPr>
+                    <w:rPr>
+                      <w:lang w:val="en-GB"/>
+                    </w:rPr>
+                  </w:pPr>
+                  <w:bookmarkStart w:id="0" w:name="_GoBack"/>
+                  <w:bookmarkEnd w:id="0"/>
+                  <w:proofErr w:type="spellStart"/>
+                  <w:r>
+                    <w:rPr>
+                      <w:lang w:val="en-GB"/>
+                    </w:rPr>
+                    <w:t>Meehhh</w:t>
+                  </w:r>
+                  <w:proofErr w:type="spellEnd"/>
+                  <w:r>
+                    <w:rPr>
+                      <w:lang w:val="en-GB"/>
+                    </w:rPr>
+                    <w:t>, try to get rid of me</w:t>
+                  </w:r>
+                </w:p>
+              </w:tc>
+              <w:tc>
+                <w:tcPr>
+                  <w:tcW w:w="2141" w:type="dxa"/>
+                </w:tcPr>
+                <w:p>
+                  <w:pPr>
+                    <w:rPr>
+                      <w:lang w:val="en-GB"/>
+                    </w:rPr>
+                  </w:pPr>
+                  <w:r>
+                    <w:rPr>
+                      <w:lang w:val="en-GB"/>
+                    </w:rPr>
+                    <w:fldChar w:fldCharType="begin"/>
+                  </w:r>
+                  <w:r>
+                    <w:rPr>
+                      <w:lang w:val="en-GB"/>
+                    </w:rPr>
+                    <w:instrText xml:space="preserve"> MERGEFIELD ANY_VALUE </w:instrText>
+                  </w:r>
+                  <w:r>
+                    <w:rPr>
+                      <w:lang w:val="en-GB"/>
+                    </w:rPr>
+                    <w:fldChar w:fldCharType="end"/>
+                  </w:r>
+                </w:p>
+              </w:tc>
+            </w:tr>
+            <w:tr>
+              <w:tc>
+                <w:tcPr>
+                  <w:tcW w:w="2141" w:type="dxa"/>
+                </w:tcPr>
+                <w:p>
+                  <w:pPr>
+                    <w:rPr>
+                      <w:lang w:val="en-GB"/>
+                    </w:rPr>
+                  </w:pPr>
+                  <w:r>
+                    <w:rPr>
+                      <w:lang w:val="en-GB"/>
+                    </w:rPr>
+                    <w:t>well…</w:t>
+                  </w:r>
+                </w:p>
+              </w:tc>
+              <w:tc>
+                <w:tcPr>
+                  <w:tcW w:w="2141" w:type="dxa"/>
+                </w:tcPr>
+                <w:p>
+                  <w:pPr>
+                    <w:rPr>
+                      <w:lang w:val="en-GB"/>
+                    </w:rPr>
+                  </w:pPr>
+                  <w:r>
+                    <w:rPr>
+                      <w:lang w:val="en-GB"/>
+                    </w:rPr>
+                    <w:t xml:space="preserve">Done! </w:t>
+                  </w:r>
+                  <w:r>
+                    <w:rPr>
+                      <w:lang w:val="en-GB"/>
+                    </w:rPr>
+                    <w:fldChar w:fldCharType="begin"/>
+                  </w:r>
+                  <w:r>
+                    <w:rPr>
+                      <w:lang w:val="en-GB"/>
+                    </w:rPr>
+                    <w:instrText xml:space="preserve"> MERGEFIELD FORMAT_HINT_TABLE_REMOVE </w:instrText>
+                  </w:r>
+                  <w:r>
+                    <w:rPr>
+                      <w:lang w:val="en-GB"/>
+                    </w:rPr>
+                    <w:fldChar w:fldCharType="end"/>
+                  </w:r>
+                </w:p>
+              </w:tc>
+            </w:tr>
+          </w:tbl>
+          <w:p>
+            <w:pPr>
+              <w:rPr>
+                <w:lang w:val="en-GB"/>
+              </w:rPr>
+            </w:pPr>
+          </w:p>
+        </w:tc>
+      </w:tr>
+    </w:tbl>
+    <w:p>
+      <w:pPr>
+        <w:rPr>
+          <w:lang w:val="en-GB"/>
+        </w:rPr>
+      </w:pPr>
+    </w:p>
     <w:sectPr>
       <w:pgSz w:w="11906" w:h="16838" w:code="9"/>
       <w:pgMar w:top="1440" w:right="1440" w:bottom="1440" w:left="1440" w:header="708" w:footer="708" w:gutter="0"/>

</xml_diff>